<commit_message>
feat and doc : change speed game and make pdf of memo an rapport
</commit_message>
<xml_diff>
--- a/Doc/Work In Progress/Rapport.docx
+++ b/Doc/Work In Progress/Rapport.docx
@@ -1,6 +1,6 @@
 
 <file path=word/document.xml><?xml version="1.0" encoding="utf-8"?>
-<w:document xmlns:wpc="http://schemas.microsoft.com/office/word/2010/wordprocessingCanvas" xmlns:cx="http://schemas.microsoft.com/office/drawing/2014/chartex" xmlns:cx1="http://schemas.microsoft.com/office/drawing/2015/9/8/chartex" xmlns:mc="http://schemas.openxmlformats.org/markup-compatibility/2006" xmlns:o="urn:schemas-microsoft-com:office:office" xmlns:r="http://schemas.openxmlformats.org/officeDocument/2006/relationships" xmlns:m="http://schemas.openxmlformats.org/officeDocument/2006/math" xmlns:v="urn:schemas-microsoft-com:vml" xmlns:wp14="http://schemas.microsoft.com/office/word/2010/wordprocessingDrawing" xmlns:wp="http://schemas.openxmlformats.org/drawingml/2006/wordprocessingDrawing" xmlns:w10="urn:schemas-microsoft-com:office:word" xmlns:w="http://schemas.openxmlformats.org/wordprocessingml/2006/main" xmlns:w14="http://schemas.microsoft.com/office/word/2010/wordml" xmlns:w15="http://schemas.microsoft.com/office/word/2012/wordml" xmlns:w16se="http://schemas.microsoft.com/office/word/2015/wordml/symex" xmlns:wpg="http://schemas.microsoft.com/office/word/2010/wordprocessingGroup" xmlns:wpi="http://schemas.microsoft.com/office/word/2010/wordprocessingInk" xmlns:wne="http://schemas.microsoft.com/office/word/2006/wordml" xmlns:wps="http://schemas.microsoft.com/office/word/2010/wordprocessingShape" mc:Ignorable="w14 w15 w16se wp14">
+<w:document xmlns:wpc="http://schemas.microsoft.com/office/word/2010/wordprocessingCanvas" xmlns:cx="http://schemas.microsoft.com/office/drawing/2014/chartex" xmlns:cx1="http://schemas.microsoft.com/office/drawing/2015/9/8/chartex" xmlns:cx2="http://schemas.microsoft.com/office/drawing/2015/10/21/chartex" xmlns:cx3="http://schemas.microsoft.com/office/drawing/2016/5/9/chartex" xmlns:cx4="http://schemas.microsoft.com/office/drawing/2016/5/10/chartex" xmlns:cx5="http://schemas.microsoft.com/office/drawing/2016/5/11/chartex" xmlns:cx6="http://schemas.microsoft.com/office/drawing/2016/5/12/chartex" xmlns:cx7="http://schemas.microsoft.com/office/drawing/2016/5/13/chartex" xmlns:cx8="http://schemas.microsoft.com/office/drawing/2016/5/14/chartex" xmlns:mc="http://schemas.openxmlformats.org/markup-compatibility/2006" xmlns:aink="http://schemas.microsoft.com/office/drawing/2016/ink" xmlns:am3d="http://schemas.microsoft.com/office/drawing/2017/model3d" xmlns:o="urn:schemas-microsoft-com:office:office" xmlns:oel="http://schemas.microsoft.com/office/2019/extlst" xmlns:r="http://schemas.openxmlformats.org/officeDocument/2006/relationships" xmlns:m="http://schemas.openxmlformats.org/officeDocument/2006/math" xmlns:v="urn:schemas-microsoft-com:vml" xmlns:wp14="http://schemas.microsoft.com/office/word/2010/wordprocessingDrawing" xmlns:wp="http://schemas.openxmlformats.org/drawingml/2006/wordprocessingDrawing" xmlns:w10="urn:schemas-microsoft-com:office:word" xmlns:w="http://schemas.openxmlformats.org/wordprocessingml/2006/main" xmlns:w14="http://schemas.microsoft.com/office/word/2010/wordml" xmlns:w15="http://schemas.microsoft.com/office/word/2012/wordml" xmlns:w16cex="http://schemas.microsoft.com/office/word/2018/wordml/cex" xmlns:w16cid="http://schemas.microsoft.com/office/word/2016/wordml/cid" xmlns:w16="http://schemas.microsoft.com/office/word/2018/wordml" xmlns:w16sdtdh="http://schemas.microsoft.com/office/word/2020/wordml/sdtdatahash" xmlns:w16se="http://schemas.microsoft.com/office/word/2015/wordml/symex" xmlns:wpg="http://schemas.microsoft.com/office/word/2010/wordprocessingGroup" xmlns:wpi="http://schemas.microsoft.com/office/word/2010/wordprocessingInk" xmlns:wne="http://schemas.microsoft.com/office/word/2006/wordml" xmlns:wps="http://schemas.microsoft.com/office/word/2010/wordprocessingShape" mc:Ignorable="w14 w15 w16se w16cid w16 w16cex w16sdtdh wp14">
   <w:body>
     <w:sdt>
       <w:sdtPr>
@@ -10,7 +10,6 @@
           <w:docPartUnique/>
         </w:docPartObj>
       </w:sdtPr>
-      <w:sdtEndPr/>
       <w:sdtContent>
         <w:p>
           <w:pPr>
@@ -49,7 +48,6 @@
                 <w:dataBinding w:prefixMappings="xmlns:ns0='http://schemas.openxmlformats.org/officeDocument/2006/extended-properties'" w:xpath="/ns0:Properties[1]/ns0:Company[1]" w:storeItemID="{6668398D-A668-4E3E-A5EB-62B293D839F1}"/>
                 <w:text/>
               </w:sdtPr>
-              <w:sdtEndPr/>
               <w:sdtContent>
                 <w:tc>
                   <w:tcPr>
@@ -104,7 +102,6 @@
                   <w:dataBinding w:prefixMappings="xmlns:ns0='http://schemas.openxmlformats.org/package/2006/metadata/core-properties' xmlns:ns1='http://purl.org/dc/elements/1.1/'" w:xpath="/ns0:coreProperties[1]/ns1:title[1]" w:storeItemID="{6C3C8BC8-F283-45AE-878A-BAB7291924A1}"/>
                   <w:text/>
                 </w:sdtPr>
-                <w:sdtEndPr/>
                 <w:sdtContent>
                   <w:p>
                     <w:pPr>
@@ -191,7 +188,6 @@
                   <w:dataBinding w:prefixMappings="xmlns:ns0='http://schemas.openxmlformats.org/package/2006/metadata/core-properties' xmlns:ns1='http://purl.org/dc/elements/1.1/'" w:xpath="/ns0:coreProperties[1]/ns1:creator[1]" w:storeItemID="{6C3C8BC8-F283-45AE-878A-BAB7291924A1}"/>
                   <w:text/>
                 </w:sdtPr>
-                <w:sdtEndPr/>
                 <w:sdtContent>
                   <w:p>
                     <w:pPr>
@@ -235,7 +231,6 @@
                     <w:calendar w:val="gregorian"/>
                   </w:date>
                 </w:sdtPr>
-                <w:sdtEndPr/>
                 <w:sdtContent>
                   <w:p>
                     <w:pPr>
@@ -1907,19 +1902,9 @@
           <w:szCs w:val="21"/>
           <w:lang w:eastAsia="fr-CH"/>
         </w:rPr>
-        <w:t>part</w:t>
+        <w:t>part:</w:t>
       </w:r>
       <w:proofErr w:type="gramEnd"/>
-      <w:r>
-        <w:rPr>
-          <w:rFonts w:ascii="Consolas" w:eastAsia="Times New Roman" w:hAnsi="Consolas" w:cs="Times New Roman"/>
-          <w:color w:val="9CDCFE"/>
-          <w:sz w:val="21"/>
-          <w:szCs w:val="21"/>
-          <w:lang w:eastAsia="fr-CH"/>
-        </w:rPr>
-        <w:t>:</w:t>
-      </w:r>
       <w:r>
         <w:rPr>
           <w:rFonts w:ascii="Consolas" w:eastAsia="Times New Roman" w:hAnsi="Consolas" w:cs="Times New Roman"/>
@@ -2057,19 +2042,9 @@
           <w:szCs w:val="21"/>
           <w:lang w:eastAsia="fr-CH"/>
         </w:rPr>
-        <w:t>y</w:t>
+        <w:t>y:</w:t>
       </w:r>
       <w:proofErr w:type="gramEnd"/>
-      <w:r>
-        <w:rPr>
-          <w:rFonts w:ascii="Consolas" w:eastAsia="Times New Roman" w:hAnsi="Consolas" w:cs="Times New Roman"/>
-          <w:color w:val="9CDCFE"/>
-          <w:sz w:val="21"/>
-          <w:szCs w:val="21"/>
-          <w:lang w:eastAsia="fr-CH"/>
-        </w:rPr>
-        <w:t>:</w:t>
-      </w:r>
       <w:r>
         <w:rPr>
           <w:rFonts w:ascii="Consolas" w:eastAsia="Times New Roman" w:hAnsi="Consolas" w:cs="Times New Roman"/>
@@ -7555,29 +7530,7 @@
           <w:szCs w:val="21"/>
           <w:lang w:eastAsia="fr-CH"/>
         </w:rPr>
-        <w:t>'</w:t>
-      </w:r>
-      <w:proofErr w:type="spellStart"/>
-      <w:r>
-        <w:rPr>
-          <w:rFonts w:ascii="Consolas" w:eastAsia="Times New Roman" w:hAnsi="Consolas" w:cs="Times New Roman"/>
-          <w:color w:val="CE9178"/>
-          <w:sz w:val="21"/>
-          <w:szCs w:val="21"/>
-          <w:lang w:eastAsia="fr-CH"/>
-        </w:rPr>
-        <w:t>app</w:t>
-      </w:r>
-      <w:proofErr w:type="spellEnd"/>
-      <w:r>
-        <w:rPr>
-          <w:rFonts w:ascii="Consolas" w:eastAsia="Times New Roman" w:hAnsi="Consolas" w:cs="Times New Roman"/>
-          <w:color w:val="CE9178"/>
-          <w:sz w:val="21"/>
-          <w:szCs w:val="21"/>
-          <w:lang w:eastAsia="fr-CH"/>
-        </w:rPr>
-        <w:t>'</w:t>
+        <w:t>'app'</w:t>
       </w:r>
       <w:r>
         <w:rPr>
@@ -11013,12 +10966,7 @@
         <w:jc w:val="both"/>
       </w:pPr>
       <w:r>
-        <w:t>En résumé le projet c’est bien passé et les compétences d</w:t>
-      </w:r>
-      <w:bookmarkStart w:id="13" w:name="_GoBack"/>
-      <w:bookmarkEnd w:id="13"/>
-      <w:r>
-        <w:t>emandées ont été acquises.</w:t>
+        <w:t>En résumé le projet c’est bien passé et les compétences demandées ont été acquises.</w:t>
       </w:r>
     </w:p>
     <w:sectPr>
@@ -11036,7 +10984,7 @@
 </file>
 
 <file path=word/endnotes.xml><?xml version="1.0" encoding="utf-8"?>
-<w:endnotes xmlns:wpc="http://schemas.microsoft.com/office/word/2010/wordprocessingCanvas" xmlns:cx="http://schemas.microsoft.com/office/drawing/2014/chartex" xmlns:cx1="http://schemas.microsoft.com/office/drawing/2015/9/8/chartex" xmlns:mc="http://schemas.openxmlformats.org/markup-compatibility/2006" xmlns:o="urn:schemas-microsoft-com:office:office" xmlns:r="http://schemas.openxmlformats.org/officeDocument/2006/relationships" xmlns:m="http://schemas.openxmlformats.org/officeDocument/2006/math" xmlns:v="urn:schemas-microsoft-com:vml" xmlns:wp14="http://schemas.microsoft.com/office/word/2010/wordprocessingDrawing" xmlns:wp="http://schemas.openxmlformats.org/drawingml/2006/wordprocessingDrawing" xmlns:w10="urn:schemas-microsoft-com:office:word" xmlns:w="http://schemas.openxmlformats.org/wordprocessingml/2006/main" xmlns:w14="http://schemas.microsoft.com/office/word/2010/wordml" xmlns:w15="http://schemas.microsoft.com/office/word/2012/wordml" xmlns:w16se="http://schemas.microsoft.com/office/word/2015/wordml/symex" xmlns:wpg="http://schemas.microsoft.com/office/word/2010/wordprocessingGroup" xmlns:wpi="http://schemas.microsoft.com/office/word/2010/wordprocessingInk" xmlns:wne="http://schemas.microsoft.com/office/word/2006/wordml" xmlns:wps="http://schemas.microsoft.com/office/word/2010/wordprocessingShape" mc:Ignorable="w14 w15 w16se wp14">
+<w:endnotes xmlns:wpc="http://schemas.microsoft.com/office/word/2010/wordprocessingCanvas" xmlns:cx="http://schemas.microsoft.com/office/drawing/2014/chartex" xmlns:cx1="http://schemas.microsoft.com/office/drawing/2015/9/8/chartex" xmlns:cx2="http://schemas.microsoft.com/office/drawing/2015/10/21/chartex" xmlns:cx3="http://schemas.microsoft.com/office/drawing/2016/5/9/chartex" xmlns:cx4="http://schemas.microsoft.com/office/drawing/2016/5/10/chartex" xmlns:cx5="http://schemas.microsoft.com/office/drawing/2016/5/11/chartex" xmlns:cx6="http://schemas.microsoft.com/office/drawing/2016/5/12/chartex" xmlns:cx7="http://schemas.microsoft.com/office/drawing/2016/5/13/chartex" xmlns:cx8="http://schemas.microsoft.com/office/drawing/2016/5/14/chartex" xmlns:mc="http://schemas.openxmlformats.org/markup-compatibility/2006" xmlns:aink="http://schemas.microsoft.com/office/drawing/2016/ink" xmlns:am3d="http://schemas.microsoft.com/office/drawing/2017/model3d" xmlns:o="urn:schemas-microsoft-com:office:office" xmlns:oel="http://schemas.microsoft.com/office/2019/extlst" xmlns:r="http://schemas.openxmlformats.org/officeDocument/2006/relationships" xmlns:m="http://schemas.openxmlformats.org/officeDocument/2006/math" xmlns:v="urn:schemas-microsoft-com:vml" xmlns:wp14="http://schemas.microsoft.com/office/word/2010/wordprocessingDrawing" xmlns:wp="http://schemas.openxmlformats.org/drawingml/2006/wordprocessingDrawing" xmlns:w10="urn:schemas-microsoft-com:office:word" xmlns:w="http://schemas.openxmlformats.org/wordprocessingml/2006/main" xmlns:w14="http://schemas.microsoft.com/office/word/2010/wordml" xmlns:w15="http://schemas.microsoft.com/office/word/2012/wordml" xmlns:w16cex="http://schemas.microsoft.com/office/word/2018/wordml/cex" xmlns:w16cid="http://schemas.microsoft.com/office/word/2016/wordml/cid" xmlns:w16="http://schemas.microsoft.com/office/word/2018/wordml" xmlns:w16sdtdh="http://schemas.microsoft.com/office/word/2020/wordml/sdtdatahash" xmlns:w16se="http://schemas.microsoft.com/office/word/2015/wordml/symex" xmlns:wpg="http://schemas.microsoft.com/office/word/2010/wordprocessingGroup" xmlns:wpi="http://schemas.microsoft.com/office/word/2010/wordprocessingInk" xmlns:wne="http://schemas.microsoft.com/office/word/2006/wordml" xmlns:wps="http://schemas.microsoft.com/office/word/2010/wordprocessingShape" mc:Ignorable="w14 w15 w16se w16cid w16 w16cex w16sdtdh wp14">
   <w:endnote w:type="separator" w:id="-1">
     <w:p>
       <w:pPr>
@@ -11061,7 +11009,7 @@
 </file>
 
 <file path=word/footer1.xml><?xml version="1.0" encoding="utf-8"?>
-<w:ftr xmlns:wpc="http://schemas.microsoft.com/office/word/2010/wordprocessingCanvas" xmlns:cx="http://schemas.microsoft.com/office/drawing/2014/chartex" xmlns:cx1="http://schemas.microsoft.com/office/drawing/2015/9/8/chartex" xmlns:mc="http://schemas.openxmlformats.org/markup-compatibility/2006" xmlns:o="urn:schemas-microsoft-com:office:office" xmlns:r="http://schemas.openxmlformats.org/officeDocument/2006/relationships" xmlns:m="http://schemas.openxmlformats.org/officeDocument/2006/math" xmlns:v="urn:schemas-microsoft-com:vml" xmlns:wp14="http://schemas.microsoft.com/office/word/2010/wordprocessingDrawing" xmlns:wp="http://schemas.openxmlformats.org/drawingml/2006/wordprocessingDrawing" xmlns:w10="urn:schemas-microsoft-com:office:word" xmlns:w="http://schemas.openxmlformats.org/wordprocessingml/2006/main" xmlns:w14="http://schemas.microsoft.com/office/word/2010/wordml" xmlns:w15="http://schemas.microsoft.com/office/word/2012/wordml" xmlns:w16se="http://schemas.microsoft.com/office/word/2015/wordml/symex" xmlns:wpg="http://schemas.microsoft.com/office/word/2010/wordprocessingGroup" xmlns:wpi="http://schemas.microsoft.com/office/word/2010/wordprocessingInk" xmlns:wne="http://schemas.microsoft.com/office/word/2006/wordml" xmlns:wps="http://schemas.microsoft.com/office/word/2010/wordprocessingShape" mc:Ignorable="w14 w15 w16se wp14">
+<w:ftr xmlns:wpc="http://schemas.microsoft.com/office/word/2010/wordprocessingCanvas" xmlns:cx="http://schemas.microsoft.com/office/drawing/2014/chartex" xmlns:cx1="http://schemas.microsoft.com/office/drawing/2015/9/8/chartex" xmlns:cx2="http://schemas.microsoft.com/office/drawing/2015/10/21/chartex" xmlns:cx3="http://schemas.microsoft.com/office/drawing/2016/5/9/chartex" xmlns:cx4="http://schemas.microsoft.com/office/drawing/2016/5/10/chartex" xmlns:cx5="http://schemas.microsoft.com/office/drawing/2016/5/11/chartex" xmlns:cx6="http://schemas.microsoft.com/office/drawing/2016/5/12/chartex" xmlns:cx7="http://schemas.microsoft.com/office/drawing/2016/5/13/chartex" xmlns:cx8="http://schemas.microsoft.com/office/drawing/2016/5/14/chartex" xmlns:mc="http://schemas.openxmlformats.org/markup-compatibility/2006" xmlns:aink="http://schemas.microsoft.com/office/drawing/2016/ink" xmlns:am3d="http://schemas.microsoft.com/office/drawing/2017/model3d" xmlns:o="urn:schemas-microsoft-com:office:office" xmlns:oel="http://schemas.microsoft.com/office/2019/extlst" xmlns:r="http://schemas.openxmlformats.org/officeDocument/2006/relationships" xmlns:m="http://schemas.openxmlformats.org/officeDocument/2006/math" xmlns:v="urn:schemas-microsoft-com:vml" xmlns:wp14="http://schemas.microsoft.com/office/word/2010/wordprocessingDrawing" xmlns:wp="http://schemas.openxmlformats.org/drawingml/2006/wordprocessingDrawing" xmlns:w10="urn:schemas-microsoft-com:office:word" xmlns:w="http://schemas.openxmlformats.org/wordprocessingml/2006/main" xmlns:w14="http://schemas.microsoft.com/office/word/2010/wordml" xmlns:w15="http://schemas.microsoft.com/office/word/2012/wordml" xmlns:w16cex="http://schemas.microsoft.com/office/word/2018/wordml/cex" xmlns:w16cid="http://schemas.microsoft.com/office/word/2016/wordml/cid" xmlns:w16="http://schemas.microsoft.com/office/word/2018/wordml" xmlns:w16sdtdh="http://schemas.microsoft.com/office/word/2020/wordml/sdtdatahash" xmlns:w16se="http://schemas.microsoft.com/office/word/2015/wordml/symex" xmlns:wpg="http://schemas.microsoft.com/office/word/2010/wordprocessingGroup" xmlns:wpi="http://schemas.microsoft.com/office/word/2010/wordprocessingInk" xmlns:wne="http://schemas.microsoft.com/office/word/2006/wordml" xmlns:wps="http://schemas.microsoft.com/office/word/2010/wordprocessingShape" mc:Ignorable="w14 w15 w16se w16cid w16 w16cex w16sdtdh wp14">
   <w:sdt>
     <w:sdtPr>
       <w:id w:val="-981470426"/>
@@ -11070,7 +11018,6 @@
         <w:docPartUnique/>
       </w:docPartObj>
     </w:sdtPr>
-    <w:sdtEndPr/>
     <w:sdtContent>
       <w:p>
         <w:pPr>
@@ -11111,7 +11058,7 @@
 </file>
 
 <file path=word/footnotes.xml><?xml version="1.0" encoding="utf-8"?>
-<w:footnotes xmlns:wpc="http://schemas.microsoft.com/office/word/2010/wordprocessingCanvas" xmlns:cx="http://schemas.microsoft.com/office/drawing/2014/chartex" xmlns:cx1="http://schemas.microsoft.com/office/drawing/2015/9/8/chartex" xmlns:mc="http://schemas.openxmlformats.org/markup-compatibility/2006" xmlns:o="urn:schemas-microsoft-com:office:office" xmlns:r="http://schemas.openxmlformats.org/officeDocument/2006/relationships" xmlns:m="http://schemas.openxmlformats.org/officeDocument/2006/math" xmlns:v="urn:schemas-microsoft-com:vml" xmlns:wp14="http://schemas.microsoft.com/office/word/2010/wordprocessingDrawing" xmlns:wp="http://schemas.openxmlformats.org/drawingml/2006/wordprocessingDrawing" xmlns:w10="urn:schemas-microsoft-com:office:word" xmlns:w="http://schemas.openxmlformats.org/wordprocessingml/2006/main" xmlns:w14="http://schemas.microsoft.com/office/word/2010/wordml" xmlns:w15="http://schemas.microsoft.com/office/word/2012/wordml" xmlns:w16se="http://schemas.microsoft.com/office/word/2015/wordml/symex" xmlns:wpg="http://schemas.microsoft.com/office/word/2010/wordprocessingGroup" xmlns:wpi="http://schemas.microsoft.com/office/word/2010/wordprocessingInk" xmlns:wne="http://schemas.microsoft.com/office/word/2006/wordml" xmlns:wps="http://schemas.microsoft.com/office/word/2010/wordprocessingShape" mc:Ignorable="w14 w15 w16se wp14">
+<w:footnotes xmlns:wpc="http://schemas.microsoft.com/office/word/2010/wordprocessingCanvas" xmlns:cx="http://schemas.microsoft.com/office/drawing/2014/chartex" xmlns:cx1="http://schemas.microsoft.com/office/drawing/2015/9/8/chartex" xmlns:cx2="http://schemas.microsoft.com/office/drawing/2015/10/21/chartex" xmlns:cx3="http://schemas.microsoft.com/office/drawing/2016/5/9/chartex" xmlns:cx4="http://schemas.microsoft.com/office/drawing/2016/5/10/chartex" xmlns:cx5="http://schemas.microsoft.com/office/drawing/2016/5/11/chartex" xmlns:cx6="http://schemas.microsoft.com/office/drawing/2016/5/12/chartex" xmlns:cx7="http://schemas.microsoft.com/office/drawing/2016/5/13/chartex" xmlns:cx8="http://schemas.microsoft.com/office/drawing/2016/5/14/chartex" xmlns:mc="http://schemas.openxmlformats.org/markup-compatibility/2006" xmlns:aink="http://schemas.microsoft.com/office/drawing/2016/ink" xmlns:am3d="http://schemas.microsoft.com/office/drawing/2017/model3d" xmlns:o="urn:schemas-microsoft-com:office:office" xmlns:oel="http://schemas.microsoft.com/office/2019/extlst" xmlns:r="http://schemas.openxmlformats.org/officeDocument/2006/relationships" xmlns:m="http://schemas.openxmlformats.org/officeDocument/2006/math" xmlns:v="urn:schemas-microsoft-com:vml" xmlns:wp14="http://schemas.microsoft.com/office/word/2010/wordprocessingDrawing" xmlns:wp="http://schemas.openxmlformats.org/drawingml/2006/wordprocessingDrawing" xmlns:w10="urn:schemas-microsoft-com:office:word" xmlns:w="http://schemas.openxmlformats.org/wordprocessingml/2006/main" xmlns:w14="http://schemas.microsoft.com/office/word/2010/wordml" xmlns:w15="http://schemas.microsoft.com/office/word/2012/wordml" xmlns:w16cex="http://schemas.microsoft.com/office/word/2018/wordml/cex" xmlns:w16cid="http://schemas.microsoft.com/office/word/2016/wordml/cid" xmlns:w16="http://schemas.microsoft.com/office/word/2018/wordml" xmlns:w16sdtdh="http://schemas.microsoft.com/office/word/2020/wordml/sdtdatahash" xmlns:w16se="http://schemas.microsoft.com/office/word/2015/wordml/symex" xmlns:wpg="http://schemas.microsoft.com/office/word/2010/wordprocessingGroup" xmlns:wpi="http://schemas.microsoft.com/office/word/2010/wordprocessingInk" xmlns:wne="http://schemas.microsoft.com/office/word/2006/wordml" xmlns:wps="http://schemas.microsoft.com/office/word/2010/wordprocessingShape" mc:Ignorable="w14 w15 w16se w16cid w16 w16cex w16sdtdh wp14">
   <w:footnote w:type="separator" w:id="-1">
     <w:p>
       <w:pPr>
@@ -11136,7 +11083,7 @@
 </file>
 
 <file path=word/header1.xml><?xml version="1.0" encoding="utf-8"?>
-<w:hdr xmlns:wpc="http://schemas.microsoft.com/office/word/2010/wordprocessingCanvas" xmlns:cx="http://schemas.microsoft.com/office/drawing/2014/chartex" xmlns:cx1="http://schemas.microsoft.com/office/drawing/2015/9/8/chartex" xmlns:mc="http://schemas.openxmlformats.org/markup-compatibility/2006" xmlns:o="urn:schemas-microsoft-com:office:office" xmlns:r="http://schemas.openxmlformats.org/officeDocument/2006/relationships" xmlns:m="http://schemas.openxmlformats.org/officeDocument/2006/math" xmlns:v="urn:schemas-microsoft-com:vml" xmlns:wp14="http://schemas.microsoft.com/office/word/2010/wordprocessingDrawing" xmlns:wp="http://schemas.openxmlformats.org/drawingml/2006/wordprocessingDrawing" xmlns:w10="urn:schemas-microsoft-com:office:word" xmlns:w="http://schemas.openxmlformats.org/wordprocessingml/2006/main" xmlns:w14="http://schemas.microsoft.com/office/word/2010/wordml" xmlns:w15="http://schemas.microsoft.com/office/word/2012/wordml" xmlns:w16se="http://schemas.microsoft.com/office/word/2015/wordml/symex" xmlns:wpg="http://schemas.microsoft.com/office/word/2010/wordprocessingGroup" xmlns:wpi="http://schemas.microsoft.com/office/word/2010/wordprocessingInk" xmlns:wne="http://schemas.microsoft.com/office/word/2006/wordml" xmlns:wps="http://schemas.microsoft.com/office/word/2010/wordprocessingShape" mc:Ignorable="w14 w15 w16se wp14">
+<w:hdr xmlns:wpc="http://schemas.microsoft.com/office/word/2010/wordprocessingCanvas" xmlns:cx="http://schemas.microsoft.com/office/drawing/2014/chartex" xmlns:cx1="http://schemas.microsoft.com/office/drawing/2015/9/8/chartex" xmlns:cx2="http://schemas.microsoft.com/office/drawing/2015/10/21/chartex" xmlns:cx3="http://schemas.microsoft.com/office/drawing/2016/5/9/chartex" xmlns:cx4="http://schemas.microsoft.com/office/drawing/2016/5/10/chartex" xmlns:cx5="http://schemas.microsoft.com/office/drawing/2016/5/11/chartex" xmlns:cx6="http://schemas.microsoft.com/office/drawing/2016/5/12/chartex" xmlns:cx7="http://schemas.microsoft.com/office/drawing/2016/5/13/chartex" xmlns:cx8="http://schemas.microsoft.com/office/drawing/2016/5/14/chartex" xmlns:mc="http://schemas.openxmlformats.org/markup-compatibility/2006" xmlns:aink="http://schemas.microsoft.com/office/drawing/2016/ink" xmlns:am3d="http://schemas.microsoft.com/office/drawing/2017/model3d" xmlns:o="urn:schemas-microsoft-com:office:office" xmlns:oel="http://schemas.microsoft.com/office/2019/extlst" xmlns:r="http://schemas.openxmlformats.org/officeDocument/2006/relationships" xmlns:m="http://schemas.openxmlformats.org/officeDocument/2006/math" xmlns:v="urn:schemas-microsoft-com:vml" xmlns:wp14="http://schemas.microsoft.com/office/word/2010/wordprocessingDrawing" xmlns:wp="http://schemas.openxmlformats.org/drawingml/2006/wordprocessingDrawing" xmlns:w10="urn:schemas-microsoft-com:office:word" xmlns:w="http://schemas.openxmlformats.org/wordprocessingml/2006/main" xmlns:w14="http://schemas.microsoft.com/office/word/2010/wordml" xmlns:w15="http://schemas.microsoft.com/office/word/2012/wordml" xmlns:w16cex="http://schemas.microsoft.com/office/word/2018/wordml/cex" xmlns:w16cid="http://schemas.microsoft.com/office/word/2016/wordml/cid" xmlns:w16="http://schemas.microsoft.com/office/word/2018/wordml" xmlns:w16sdtdh="http://schemas.microsoft.com/office/word/2020/wordml/sdtdatahash" xmlns:w16se="http://schemas.microsoft.com/office/word/2015/wordml/symex" xmlns:wpg="http://schemas.microsoft.com/office/word/2010/wordprocessingGroup" xmlns:wpi="http://schemas.microsoft.com/office/word/2010/wordprocessingInk" xmlns:wne="http://schemas.microsoft.com/office/word/2006/wordml" xmlns:wps="http://schemas.microsoft.com/office/word/2010/wordprocessingShape" mc:Ignorable="w14 w15 w16se w16cid w16 w16cex w16sdtdh wp14">
   <w:p>
     <w:pPr>
       <w:pStyle w:val="En-tte"/>
@@ -11159,7 +11106,7 @@
 </file>
 
 <file path=word/numbering.xml><?xml version="1.0" encoding="utf-8"?>
-<w:numbering xmlns:wpc="http://schemas.microsoft.com/office/word/2010/wordprocessingCanvas" xmlns:cx="http://schemas.microsoft.com/office/drawing/2014/chartex" xmlns:cx1="http://schemas.microsoft.com/office/drawing/2015/9/8/chartex" xmlns:mc="http://schemas.openxmlformats.org/markup-compatibility/2006" xmlns:o="urn:schemas-microsoft-com:office:office" xmlns:r="http://schemas.openxmlformats.org/officeDocument/2006/relationships" xmlns:m="http://schemas.openxmlformats.org/officeDocument/2006/math" xmlns:v="urn:schemas-microsoft-com:vml" xmlns:wp14="http://schemas.microsoft.com/office/word/2010/wordprocessingDrawing" xmlns:wp="http://schemas.openxmlformats.org/drawingml/2006/wordprocessingDrawing" xmlns:w10="urn:schemas-microsoft-com:office:word" xmlns:w="http://schemas.openxmlformats.org/wordprocessingml/2006/main" xmlns:w14="http://schemas.microsoft.com/office/word/2010/wordml" xmlns:w15="http://schemas.microsoft.com/office/word/2012/wordml" xmlns:w16se="http://schemas.microsoft.com/office/word/2015/wordml/symex" xmlns:wpg="http://schemas.microsoft.com/office/word/2010/wordprocessingGroup" xmlns:wpi="http://schemas.microsoft.com/office/word/2010/wordprocessingInk" xmlns:wne="http://schemas.microsoft.com/office/word/2006/wordml" xmlns:wps="http://schemas.microsoft.com/office/word/2010/wordprocessingShape" mc:Ignorable="w14 w15 w16se wp14">
+<w:numbering xmlns:wpc="http://schemas.microsoft.com/office/word/2010/wordprocessingCanvas" xmlns:cx="http://schemas.microsoft.com/office/drawing/2014/chartex" xmlns:cx1="http://schemas.microsoft.com/office/drawing/2015/9/8/chartex" xmlns:cx2="http://schemas.microsoft.com/office/drawing/2015/10/21/chartex" xmlns:cx3="http://schemas.microsoft.com/office/drawing/2016/5/9/chartex" xmlns:cx4="http://schemas.microsoft.com/office/drawing/2016/5/10/chartex" xmlns:cx5="http://schemas.microsoft.com/office/drawing/2016/5/11/chartex" xmlns:cx6="http://schemas.microsoft.com/office/drawing/2016/5/12/chartex" xmlns:cx7="http://schemas.microsoft.com/office/drawing/2016/5/13/chartex" xmlns:cx8="http://schemas.microsoft.com/office/drawing/2016/5/14/chartex" xmlns:mc="http://schemas.openxmlformats.org/markup-compatibility/2006" xmlns:aink="http://schemas.microsoft.com/office/drawing/2016/ink" xmlns:am3d="http://schemas.microsoft.com/office/drawing/2017/model3d" xmlns:o="urn:schemas-microsoft-com:office:office" xmlns:oel="http://schemas.microsoft.com/office/2019/extlst" xmlns:r="http://schemas.openxmlformats.org/officeDocument/2006/relationships" xmlns:m="http://schemas.openxmlformats.org/officeDocument/2006/math" xmlns:v="urn:schemas-microsoft-com:vml" xmlns:wp14="http://schemas.microsoft.com/office/word/2010/wordprocessingDrawing" xmlns:wp="http://schemas.openxmlformats.org/drawingml/2006/wordprocessingDrawing" xmlns:w10="urn:schemas-microsoft-com:office:word" xmlns:w="http://schemas.openxmlformats.org/wordprocessingml/2006/main" xmlns:w14="http://schemas.microsoft.com/office/word/2010/wordml" xmlns:w15="http://schemas.microsoft.com/office/word/2012/wordml" xmlns:w16cex="http://schemas.microsoft.com/office/word/2018/wordml/cex" xmlns:w16cid="http://schemas.microsoft.com/office/word/2016/wordml/cid" xmlns:w16="http://schemas.microsoft.com/office/word/2018/wordml" xmlns:w16sdtdh="http://schemas.microsoft.com/office/word/2020/wordml/sdtdatahash" xmlns:w16se="http://schemas.microsoft.com/office/word/2015/wordml/symex" xmlns:wpg="http://schemas.microsoft.com/office/word/2010/wordprocessingGroup" xmlns:wpi="http://schemas.microsoft.com/office/word/2010/wordprocessingInk" xmlns:wne="http://schemas.microsoft.com/office/word/2006/wordml" xmlns:wps="http://schemas.microsoft.com/office/word/2010/wordprocessingShape" mc:Ignorable="w14 w15 w16se w16cid w16 w16cex w16sdtdh wp14">
   <w:abstractNum w:abstractNumId="0" w15:restartNumberingAfterBreak="0">
     <w:nsid w:val="48E413D1"/>
     <w:multiLevelType w:val="multilevel"/>
@@ -11281,14 +11228,14 @@
       </w:rPr>
     </w:lvl>
   </w:abstractNum>
-  <w:num w:numId="1">
+  <w:num w:numId="1" w16cid:durableId="166016286">
     <w:abstractNumId w:val="0"/>
   </w:num>
 </w:numbering>
 </file>
 
 <file path=word/styles.xml><?xml version="1.0" encoding="utf-8"?>
-<w:styles xmlns:mc="http://schemas.openxmlformats.org/markup-compatibility/2006" xmlns:r="http://schemas.openxmlformats.org/officeDocument/2006/relationships" xmlns:w="http://schemas.openxmlformats.org/wordprocessingml/2006/main" xmlns:w14="http://schemas.microsoft.com/office/word/2010/wordml" xmlns:w15="http://schemas.microsoft.com/office/word/2012/wordml" xmlns:w16se="http://schemas.microsoft.com/office/word/2015/wordml/symex" mc:Ignorable="w14 w15 w16se">
+<w:styles xmlns:mc="http://schemas.openxmlformats.org/markup-compatibility/2006" xmlns:r="http://schemas.openxmlformats.org/officeDocument/2006/relationships" xmlns:w="http://schemas.openxmlformats.org/wordprocessingml/2006/main" xmlns:w14="http://schemas.microsoft.com/office/word/2010/wordml" xmlns:w15="http://schemas.microsoft.com/office/word/2012/wordml" xmlns:w16cex="http://schemas.microsoft.com/office/word/2018/wordml/cex" xmlns:w16cid="http://schemas.microsoft.com/office/word/2016/wordml/cid" xmlns:w16="http://schemas.microsoft.com/office/word/2018/wordml" xmlns:w16sdtdh="http://schemas.microsoft.com/office/word/2020/wordml/sdtdatahash" xmlns:w16se="http://schemas.microsoft.com/office/word/2015/wordml/symex" mc:Ignorable="w14 w15 w16se w16cid w16 w16cex w16sdtdh">
   <w:docDefaults>
     <w:rPrDefault>
       <w:rPr>
@@ -11304,7 +11251,7 @@
       </w:pPr>
     </w:pPrDefault>
   </w:docDefaults>
-  <w:latentStyles w:defLockedState="0" w:defUIPriority="99" w:defSemiHidden="0" w:defUnhideWhenUsed="0" w:defQFormat="0" w:count="371">
+  <w:latentStyles w:defLockedState="0" w:defUIPriority="99" w:defSemiHidden="0" w:defUnhideWhenUsed="0" w:defQFormat="0" w:count="376">
     <w:lsdException w:name="Normal" w:uiPriority="0" w:qFormat="1"/>
     <w:lsdException w:name="heading 1" w:uiPriority="9" w:qFormat="1"/>
     <w:lsdException w:name="heading 2" w:semiHidden="1" w:uiPriority="9" w:unhideWhenUsed="1" w:qFormat="1"/>
@@ -11676,6 +11623,11 @@
     <w:lsdException w:name="List Table 5 Dark Accent 6" w:uiPriority="50"/>
     <w:lsdException w:name="List Table 6 Colorful Accent 6" w:uiPriority="51"/>
     <w:lsdException w:name="List Table 7 Colorful Accent 6" w:uiPriority="52"/>
+    <w:lsdException w:name="Mention" w:semiHidden="1" w:unhideWhenUsed="1"/>
+    <w:lsdException w:name="Smart Hyperlink" w:semiHidden="1" w:unhideWhenUsed="1"/>
+    <w:lsdException w:name="Hashtag" w:semiHidden="1" w:unhideWhenUsed="1"/>
+    <w:lsdException w:name="Unresolved Mention" w:semiHidden="1" w:unhideWhenUsed="1"/>
+    <w:lsdException w:name="Smart Link" w:semiHidden="1" w:unhideWhenUsed="1"/>
   </w:latentStyles>
   <w:style w:type="paragraph" w:default="1" w:styleId="Normal">
     <w:name w:val="Normal"/>
@@ -11960,7 +11912,7 @@
 </file>
 
 <file path=word/glossary/document.xml><?xml version="1.0" encoding="utf-8"?>
-<w:glossaryDocument xmlns:wpc="http://schemas.microsoft.com/office/word/2010/wordprocessingCanvas" xmlns:cx="http://schemas.microsoft.com/office/drawing/2014/chartex" xmlns:cx1="http://schemas.microsoft.com/office/drawing/2015/9/8/chartex" xmlns:mc="http://schemas.openxmlformats.org/markup-compatibility/2006" xmlns:o="urn:schemas-microsoft-com:office:office" xmlns:r="http://schemas.openxmlformats.org/officeDocument/2006/relationships" xmlns:m="http://schemas.openxmlformats.org/officeDocument/2006/math" xmlns:v="urn:schemas-microsoft-com:vml" xmlns:wp14="http://schemas.microsoft.com/office/word/2010/wordprocessingDrawing" xmlns:wp="http://schemas.openxmlformats.org/drawingml/2006/wordprocessingDrawing" xmlns:w10="urn:schemas-microsoft-com:office:word" xmlns:w="http://schemas.openxmlformats.org/wordprocessingml/2006/main" xmlns:w14="http://schemas.microsoft.com/office/word/2010/wordml" xmlns:w15="http://schemas.microsoft.com/office/word/2012/wordml" xmlns:w16se="http://schemas.microsoft.com/office/word/2015/wordml/symex" xmlns:wpg="http://schemas.microsoft.com/office/word/2010/wordprocessingGroup" xmlns:wpi="http://schemas.microsoft.com/office/word/2010/wordprocessingInk" xmlns:wne="http://schemas.microsoft.com/office/word/2006/wordml" xmlns:wps="http://schemas.microsoft.com/office/word/2010/wordprocessingShape" mc:Ignorable="w14 w15 w16se wp14">
+<w:glossaryDocument xmlns:wpc="http://schemas.microsoft.com/office/word/2010/wordprocessingCanvas" xmlns:cx="http://schemas.microsoft.com/office/drawing/2014/chartex" xmlns:cx1="http://schemas.microsoft.com/office/drawing/2015/9/8/chartex" xmlns:cx2="http://schemas.microsoft.com/office/drawing/2015/10/21/chartex" xmlns:cx3="http://schemas.microsoft.com/office/drawing/2016/5/9/chartex" xmlns:cx4="http://schemas.microsoft.com/office/drawing/2016/5/10/chartex" xmlns:cx5="http://schemas.microsoft.com/office/drawing/2016/5/11/chartex" xmlns:cx6="http://schemas.microsoft.com/office/drawing/2016/5/12/chartex" xmlns:cx7="http://schemas.microsoft.com/office/drawing/2016/5/13/chartex" xmlns:cx8="http://schemas.microsoft.com/office/drawing/2016/5/14/chartex" xmlns:mc="http://schemas.openxmlformats.org/markup-compatibility/2006" xmlns:aink="http://schemas.microsoft.com/office/drawing/2016/ink" xmlns:am3d="http://schemas.microsoft.com/office/drawing/2017/model3d" xmlns:o="urn:schemas-microsoft-com:office:office" xmlns:oel="http://schemas.microsoft.com/office/2019/extlst" xmlns:r="http://schemas.openxmlformats.org/officeDocument/2006/relationships" xmlns:m="http://schemas.openxmlformats.org/officeDocument/2006/math" xmlns:v="urn:schemas-microsoft-com:vml" xmlns:wp14="http://schemas.microsoft.com/office/word/2010/wordprocessingDrawing" xmlns:wp="http://schemas.openxmlformats.org/drawingml/2006/wordprocessingDrawing" xmlns:w10="urn:schemas-microsoft-com:office:word" xmlns:w="http://schemas.openxmlformats.org/wordprocessingml/2006/main" xmlns:w14="http://schemas.microsoft.com/office/word/2010/wordml" xmlns:w15="http://schemas.microsoft.com/office/word/2012/wordml" xmlns:w16cex="http://schemas.microsoft.com/office/word/2018/wordml/cex" xmlns:w16cid="http://schemas.microsoft.com/office/word/2016/wordml/cid" xmlns:w16="http://schemas.microsoft.com/office/word/2018/wordml" xmlns:w16sdtdh="http://schemas.microsoft.com/office/word/2020/wordml/sdtdatahash" xmlns:w16se="http://schemas.microsoft.com/office/word/2015/wordml/symex" xmlns:wpg="http://schemas.microsoft.com/office/word/2010/wordprocessingGroup" xmlns:wpi="http://schemas.microsoft.com/office/word/2010/wordprocessingInk" xmlns:wne="http://schemas.microsoft.com/office/word/2006/wordml" xmlns:wps="http://schemas.microsoft.com/office/word/2010/wordprocessingShape" mc:Ignorable="w14 w15 w16se w16cid w16 w16cex w16sdtdh wp14">
   <w:docParts>
     <w:docPart>
       <w:docPartPr>
@@ -11984,7 +11936,7 @@
           </w:pPr>
           <w:r>
             <w:rPr>
-              <w:color w:val="2E74B5" w:themeColor="accent1" w:themeShade="BF"/>
+              <w:color w:val="2F5496" w:themeColor="accent1" w:themeShade="BF"/>
               <w:sz w:val="24"/>
               <w:szCs w:val="24"/>
               <w:lang w:val="fr-FR"/>
@@ -12017,7 +11969,7 @@
           <w:r>
             <w:rPr>
               <w:rFonts w:asciiTheme="majorHAnsi" w:eastAsiaTheme="majorEastAsia" w:hAnsiTheme="majorHAnsi" w:cstheme="majorBidi"/>
-              <w:color w:val="5B9BD5" w:themeColor="accent1"/>
+              <w:color w:val="4472C4" w:themeColor="accent1"/>
               <w:sz w:val="88"/>
               <w:szCs w:val="88"/>
               <w:lang w:val="fr-FR"/>
@@ -12049,7 +12001,7 @@
           </w:pPr>
           <w:r>
             <w:rPr>
-              <w:color w:val="5B9BD5" w:themeColor="accent1"/>
+              <w:color w:val="4472C4" w:themeColor="accent1"/>
               <w:sz w:val="28"/>
               <w:szCs w:val="28"/>
               <w:lang w:val="fr-FR"/>
@@ -12081,7 +12033,7 @@
           </w:pPr>
           <w:r>
             <w:rPr>
-              <w:color w:val="5B9BD5" w:themeColor="accent1"/>
+              <w:color w:val="4472C4" w:themeColor="accent1"/>
               <w:sz w:val="28"/>
               <w:szCs w:val="28"/>
               <w:lang w:val="fr-FR"/>
@@ -12096,7 +12048,7 @@
 </file>
 
 <file path=word/glossary/fontTable.xml><?xml version="1.0" encoding="utf-8"?>
-<w:fonts xmlns:mc="http://schemas.openxmlformats.org/markup-compatibility/2006" xmlns:r="http://schemas.openxmlformats.org/officeDocument/2006/relationships" xmlns:w="http://schemas.openxmlformats.org/wordprocessingml/2006/main" xmlns:w14="http://schemas.microsoft.com/office/word/2010/wordml" xmlns:w15="http://schemas.microsoft.com/office/word/2012/wordml" xmlns:w16se="http://schemas.microsoft.com/office/word/2015/wordml/symex" mc:Ignorable="w14 w15 w16se">
+<w:fonts xmlns:mc="http://schemas.openxmlformats.org/markup-compatibility/2006" xmlns:r="http://schemas.openxmlformats.org/officeDocument/2006/relationships" xmlns:w="http://schemas.openxmlformats.org/wordprocessingml/2006/main" xmlns:w14="http://schemas.microsoft.com/office/word/2010/wordml" xmlns:w15="http://schemas.microsoft.com/office/word/2012/wordml" xmlns:w16cex="http://schemas.microsoft.com/office/word/2018/wordml/cex" xmlns:w16cid="http://schemas.microsoft.com/office/word/2016/wordml/cid" xmlns:w16="http://schemas.microsoft.com/office/word/2018/wordml" xmlns:w16sdtdh="http://schemas.microsoft.com/office/word/2020/wordml/sdtdatahash" xmlns:w16se="http://schemas.microsoft.com/office/word/2015/wordml/symex" mc:Ignorable="w14 w15 w16se w16cid w16 w16cex w16sdtdh">
   <w:font w:name="Times New Roman">
     <w:panose1 w:val="02020603050405020304"/>
     <w:charset w:val="00"/>
@@ -12109,14 +12061,14 @@
     <w:charset w:val="00"/>
     <w:family w:val="swiss"/>
     <w:pitch w:val="variable"/>
-    <w:sig w:usb0="E4002EFF" w:usb1="C000247B" w:usb2="00000009" w:usb3="00000000" w:csb0="000001FF" w:csb1="00000000"/>
+    <w:sig w:usb0="E4002EFF" w:usb1="C200247B" w:usb2="00000009" w:usb3="00000000" w:csb0="000001FF" w:csb1="00000000"/>
   </w:font>
   <w:font w:name="Calibri Light">
     <w:panose1 w:val="020F0302020204030204"/>
     <w:charset w:val="00"/>
     <w:family w:val="swiss"/>
     <w:pitch w:val="variable"/>
-    <w:sig w:usb0="E4002EFF" w:usb1="C000247B" w:usb2="00000009" w:usb3="00000000" w:csb0="000001FF" w:csb1="00000000"/>
+    <w:sig w:usb0="E4002EFF" w:usb1="C200247B" w:usb2="00000009" w:usb3="00000000" w:csb0="000001FF" w:csb1="00000000"/>
   </w:font>
   <w:font w:name="Consolas">
     <w:panose1 w:val="020B0609020204030204"/>
@@ -12129,7 +12081,7 @@
 </file>
 
 <file path=word/glossary/settings.xml><?xml version="1.0" encoding="utf-8"?>
-<w:settings xmlns:mc="http://schemas.openxmlformats.org/markup-compatibility/2006" xmlns:o="urn:schemas-microsoft-com:office:office" xmlns:r="http://schemas.openxmlformats.org/officeDocument/2006/relationships" xmlns:m="http://schemas.openxmlformats.org/officeDocument/2006/math" xmlns:v="urn:schemas-microsoft-com:vml" xmlns:w10="urn:schemas-microsoft-com:office:word" xmlns:w="http://schemas.openxmlformats.org/wordprocessingml/2006/main" xmlns:w14="http://schemas.microsoft.com/office/word/2010/wordml" xmlns:w15="http://schemas.microsoft.com/office/word/2012/wordml" xmlns:w16se="http://schemas.microsoft.com/office/word/2015/wordml/symex" xmlns:sl="http://schemas.openxmlformats.org/schemaLibrary/2006/main" mc:Ignorable="w14 w15 w16se">
+<w:settings xmlns:mc="http://schemas.openxmlformats.org/markup-compatibility/2006" xmlns:o="urn:schemas-microsoft-com:office:office" xmlns:r="http://schemas.openxmlformats.org/officeDocument/2006/relationships" xmlns:m="http://schemas.openxmlformats.org/officeDocument/2006/math" xmlns:v="urn:schemas-microsoft-com:vml" xmlns:w10="urn:schemas-microsoft-com:office:word" xmlns:w="http://schemas.openxmlformats.org/wordprocessingml/2006/main" xmlns:w14="http://schemas.microsoft.com/office/word/2010/wordml" xmlns:w15="http://schemas.microsoft.com/office/word/2012/wordml" xmlns:w16cex="http://schemas.microsoft.com/office/word/2018/wordml/cex" xmlns:w16cid="http://schemas.microsoft.com/office/word/2016/wordml/cid" xmlns:w16="http://schemas.microsoft.com/office/word/2018/wordml" xmlns:w16sdtdh="http://schemas.microsoft.com/office/word/2020/wordml/sdtdatahash" xmlns:w16se="http://schemas.microsoft.com/office/word/2015/wordml/symex" xmlns:sl="http://schemas.openxmlformats.org/schemaLibrary/2006/main" mc:Ignorable="w14 w15 w16se w16cid w16 w16cex w16sdtdh">
   <w:view w:val="normal"/>
   <w:defaultTabStop w:val="708"/>
   <w:hyphenationZone w:val="425"/>
@@ -12141,6 +12093,7 @@
     <w:compatSetting w:name="enableOpenTypeFeatures" w:uri="http://schemas.microsoft.com/office/word" w:val="1"/>
     <w:compatSetting w:name="doNotFlipMirrorIndents" w:uri="http://schemas.microsoft.com/office/word" w:val="1"/>
     <w:compatSetting w:name="differentiateMultirowTableHeaders" w:uri="http://schemas.microsoft.com/office/word" w:val="1"/>
+    <w:compatSetting w:name="useWord2013TrackBottomHyphenation" w:uri="http://schemas.microsoft.com/office/word" w:val="1"/>
   </w:compat>
   <w:rsids>
     <w:rsidRoot w:val="00E13185"/>
@@ -12152,6 +12105,7 @@
     <w:rsid w:val="009F066D"/>
     <w:rsid w:val="00A539D8"/>
     <w:rsid w:val="00AA6D5D"/>
+    <w:rsid w:val="00AB6ABA"/>
     <w:rsid w:val="00E13185"/>
     <w:rsid w:val="00ED422A"/>
     <w:rsid w:val="00FC010C"/>
@@ -12171,14 +12125,14 @@
   </m:mathPr>
   <w:themeFontLang w:val="fr-CH"/>
   <w:clrSchemeMapping w:bg1="light1" w:t1="dark1" w:bg2="light2" w:t2="dark2" w:accent1="accent1" w:accent2="accent2" w:accent3="accent3" w:accent4="accent4" w:accent5="accent5" w:accent6="accent6" w:hyperlink="hyperlink" w:followedHyperlink="followedHyperlink"/>
-  <w:decimalSymbol w:val="."/>
+  <w:decimalSymbol w:val=","/>
   <w:listSeparator w:val=";"/>
   <w15:chartTrackingRefBased/>
 </w:settings>
 </file>
 
 <file path=word/glossary/styles.xml><?xml version="1.0" encoding="utf-8"?>
-<w:styles xmlns:mc="http://schemas.openxmlformats.org/markup-compatibility/2006" xmlns:r="http://schemas.openxmlformats.org/officeDocument/2006/relationships" xmlns:w="http://schemas.openxmlformats.org/wordprocessingml/2006/main" xmlns:w14="http://schemas.microsoft.com/office/word/2010/wordml" xmlns:w15="http://schemas.microsoft.com/office/word/2012/wordml" xmlns:w16se="http://schemas.microsoft.com/office/word/2015/wordml/symex" mc:Ignorable="w14 w15 w16se">
+<w:styles xmlns:mc="http://schemas.openxmlformats.org/markup-compatibility/2006" xmlns:r="http://schemas.openxmlformats.org/officeDocument/2006/relationships" xmlns:w="http://schemas.openxmlformats.org/wordprocessingml/2006/main" xmlns:w14="http://schemas.microsoft.com/office/word/2010/wordml" xmlns:w15="http://schemas.microsoft.com/office/word/2012/wordml" xmlns:w16cex="http://schemas.microsoft.com/office/word/2018/wordml/cex" xmlns:w16cid="http://schemas.microsoft.com/office/word/2016/wordml/cid" xmlns:w16="http://schemas.microsoft.com/office/word/2018/wordml" xmlns:w16sdtdh="http://schemas.microsoft.com/office/word/2020/wordml/sdtdatahash" xmlns:w16se="http://schemas.microsoft.com/office/word/2015/wordml/symex" mc:Ignorable="w14 w15 w16se w16cid w16 w16cex w16sdtdh">
   <w:docDefaults>
     <w:rPrDefault>
       <w:rPr>
@@ -12194,7 +12148,7 @@
       </w:pPr>
     </w:pPrDefault>
   </w:docDefaults>
-  <w:latentStyles w:defLockedState="0" w:defUIPriority="99" w:defSemiHidden="0" w:defUnhideWhenUsed="0" w:defQFormat="0" w:count="371">
+  <w:latentStyles w:defLockedState="0" w:defUIPriority="99" w:defSemiHidden="0" w:defUnhideWhenUsed="0" w:defQFormat="0" w:count="376">
     <w:lsdException w:name="Normal" w:uiPriority="0" w:qFormat="1"/>
     <w:lsdException w:name="heading 1" w:uiPriority="9" w:qFormat="1"/>
     <w:lsdException w:name="heading 2" w:semiHidden="1" w:uiPriority="9" w:unhideWhenUsed="1" w:qFormat="1"/>
@@ -12566,6 +12520,11 @@
     <w:lsdException w:name="List Table 5 Dark Accent 6" w:uiPriority="50"/>
     <w:lsdException w:name="List Table 6 Colorful Accent 6" w:uiPriority="51"/>
     <w:lsdException w:name="List Table 7 Colorful Accent 6" w:uiPriority="52"/>
+    <w:lsdException w:name="Mention" w:semiHidden="1" w:unhideWhenUsed="1"/>
+    <w:lsdException w:name="Smart Hyperlink" w:semiHidden="1" w:unhideWhenUsed="1"/>
+    <w:lsdException w:name="Hashtag" w:semiHidden="1" w:unhideWhenUsed="1"/>
+    <w:lsdException w:name="Unresolved Mention" w:semiHidden="1" w:unhideWhenUsed="1"/>
+    <w:lsdException w:name="Smart Link" w:semiHidden="1" w:unhideWhenUsed="1"/>
   </w:latentStyles>
   <w:style w:type="paragraph" w:default="1" w:styleId="Normal">
     <w:name w:val="Normal"/>
@@ -12618,7 +12577,7 @@
 </file>
 
 <file path=word/glossary/webSettings.xml><?xml version="1.0" encoding="utf-8"?>
-<w:webSettings xmlns:mc="http://schemas.openxmlformats.org/markup-compatibility/2006" xmlns:r="http://schemas.openxmlformats.org/officeDocument/2006/relationships" xmlns:w="http://schemas.openxmlformats.org/wordprocessingml/2006/main" xmlns:w14="http://schemas.microsoft.com/office/word/2010/wordml" xmlns:w15="http://schemas.microsoft.com/office/word/2012/wordml" xmlns:w16se="http://schemas.microsoft.com/office/word/2015/wordml/symex" mc:Ignorable="w14 w15 w16se">
+<w:webSettings xmlns:mc="http://schemas.openxmlformats.org/markup-compatibility/2006" xmlns:r="http://schemas.openxmlformats.org/officeDocument/2006/relationships" xmlns:w="http://schemas.openxmlformats.org/wordprocessingml/2006/main" xmlns:w14="http://schemas.microsoft.com/office/word/2010/wordml" xmlns:w15="http://schemas.microsoft.com/office/word/2012/wordml" xmlns:w16cex="http://schemas.microsoft.com/office/word/2018/wordml/cex" xmlns:w16cid="http://schemas.microsoft.com/office/word/2016/wordml/cid" xmlns:w16="http://schemas.microsoft.com/office/word/2018/wordml" xmlns:w16sdtdh="http://schemas.microsoft.com/office/word/2020/wordml/sdtdatahash" xmlns:w16se="http://schemas.microsoft.com/office/word/2015/wordml/symex" mc:Ignorable="w14 w15 w16se w16cid w16 w16cex w16sdtdh">
   <w:optimizeForBrowser/>
   <w:allowPNG/>
 </w:webSettings>

</xml_diff>